<commit_message>
created aws database and updated model
</commit_message>
<xml_diff>
--- a/SQL Database/notes.docx
+++ b/SQL Database/notes.docx
@@ -28,7 +28,15 @@
         </w:numPr>
       </w:pPr>
       <w:r>
-        <w:t>Player id- match with nba-api for now</w:t>
+        <w:t xml:space="preserve">Player id- match with </w:t>
+      </w:r>
+      <w:proofErr w:type="spellStart"/>
+      <w:r>
+        <w:t>nba-api</w:t>
+      </w:r>
+      <w:proofErr w:type="spellEnd"/>
+      <w:r>
+        <w:t xml:space="preserve"> for now</w:t>
       </w:r>
     </w:p>
     <w:p>
@@ -76,7 +84,15 @@
         </w:numPr>
       </w:pPr>
       <w:r>
-        <w:t>Team id- match with nba-api for now</w:t>
+        <w:t xml:space="preserve">Team id- match with </w:t>
+      </w:r>
+      <w:proofErr w:type="spellStart"/>
+      <w:r>
+        <w:t>nba-api</w:t>
+      </w:r>
+      <w:proofErr w:type="spellEnd"/>
+      <w:r>
+        <w:t xml:space="preserve"> for now</w:t>
       </w:r>
     </w:p>
     <w:p>
@@ -159,9 +175,11 @@
           <w:numId w:val="1"/>
         </w:numPr>
       </w:pPr>
+      <w:proofErr w:type="spellStart"/>
       <w:r>
         <w:t>Season_id</w:t>
       </w:r>
+      <w:proofErr w:type="spellEnd"/>
     </w:p>
     <w:p>
       <w:pPr>
@@ -372,21 +390,25 @@
           <w:numId w:val="1"/>
         </w:numPr>
       </w:pPr>
+      <w:proofErr w:type="spellStart"/>
       <w:r>
         <w:t>Fgm</w:t>
       </w:r>
-    </w:p>
-    <w:p>
-      <w:pPr>
-        <w:pStyle w:val="ListParagraph"/>
-        <w:numPr>
-          <w:ilvl w:val="1"/>
-          <w:numId w:val="1"/>
-        </w:numPr>
-      </w:pPr>
+      <w:proofErr w:type="spellEnd"/>
+    </w:p>
+    <w:p>
+      <w:pPr>
+        <w:pStyle w:val="ListParagraph"/>
+        <w:numPr>
+          <w:ilvl w:val="1"/>
+          <w:numId w:val="1"/>
+        </w:numPr>
+      </w:pPr>
+      <w:proofErr w:type="spellStart"/>
       <w:r>
         <w:t>Fga</w:t>
       </w:r>
+      <w:proofErr w:type="spellEnd"/>
     </w:p>
     <w:p>
       <w:pPr>
@@ -420,21 +442,25 @@
           <w:numId w:val="1"/>
         </w:numPr>
       </w:pPr>
+      <w:proofErr w:type="spellStart"/>
       <w:r>
         <w:t>Ftm</w:t>
       </w:r>
-    </w:p>
-    <w:p>
-      <w:pPr>
-        <w:pStyle w:val="ListParagraph"/>
-        <w:numPr>
-          <w:ilvl w:val="1"/>
-          <w:numId w:val="1"/>
-        </w:numPr>
-      </w:pPr>
+      <w:proofErr w:type="spellEnd"/>
+    </w:p>
+    <w:p>
+      <w:pPr>
+        <w:pStyle w:val="ListParagraph"/>
+        <w:numPr>
+          <w:ilvl w:val="1"/>
+          <w:numId w:val="1"/>
+        </w:numPr>
+      </w:pPr>
+      <w:proofErr w:type="spellStart"/>
       <w:r>
         <w:t>Fta</w:t>
       </w:r>
+      <w:proofErr w:type="spellEnd"/>
     </w:p>
     <w:p>
       <w:pPr>
@@ -456,21 +482,25 @@
           <w:numId w:val="1"/>
         </w:numPr>
       </w:pPr>
+      <w:proofErr w:type="spellStart"/>
       <w:r>
         <w:t>Ast</w:t>
       </w:r>
-    </w:p>
-    <w:p>
-      <w:pPr>
-        <w:pStyle w:val="ListParagraph"/>
-        <w:numPr>
-          <w:ilvl w:val="1"/>
-          <w:numId w:val="1"/>
-        </w:numPr>
-      </w:pPr>
+      <w:proofErr w:type="spellEnd"/>
+    </w:p>
+    <w:p>
+      <w:pPr>
+        <w:pStyle w:val="ListParagraph"/>
+        <w:numPr>
+          <w:ilvl w:val="1"/>
+          <w:numId w:val="1"/>
+        </w:numPr>
+      </w:pPr>
+      <w:proofErr w:type="spellStart"/>
       <w:r>
         <w:t>Stl</w:t>
       </w:r>
+      <w:proofErr w:type="spellEnd"/>
     </w:p>
     <w:p>
       <w:pPr>
@@ -553,21 +583,25 @@
           <w:numId w:val="1"/>
         </w:numPr>
       </w:pPr>
+      <w:proofErr w:type="spellStart"/>
       <w:r>
         <w:t>Fgm</w:t>
       </w:r>
-    </w:p>
-    <w:p>
-      <w:pPr>
-        <w:pStyle w:val="ListParagraph"/>
-        <w:numPr>
-          <w:ilvl w:val="1"/>
-          <w:numId w:val="1"/>
-        </w:numPr>
-      </w:pPr>
+      <w:proofErr w:type="spellEnd"/>
+    </w:p>
+    <w:p>
+      <w:pPr>
+        <w:pStyle w:val="ListParagraph"/>
+        <w:numPr>
+          <w:ilvl w:val="1"/>
+          <w:numId w:val="1"/>
+        </w:numPr>
+      </w:pPr>
+      <w:proofErr w:type="spellStart"/>
       <w:r>
         <w:t>Fga</w:t>
       </w:r>
+      <w:proofErr w:type="spellEnd"/>
     </w:p>
     <w:p>
       <w:pPr>
@@ -601,21 +635,25 @@
           <w:numId w:val="1"/>
         </w:numPr>
       </w:pPr>
+      <w:proofErr w:type="spellStart"/>
       <w:r>
         <w:t>Ftm</w:t>
       </w:r>
-    </w:p>
-    <w:p>
-      <w:pPr>
-        <w:pStyle w:val="ListParagraph"/>
-        <w:numPr>
-          <w:ilvl w:val="1"/>
-          <w:numId w:val="1"/>
-        </w:numPr>
-      </w:pPr>
+      <w:proofErr w:type="spellEnd"/>
+    </w:p>
+    <w:p>
+      <w:pPr>
+        <w:pStyle w:val="ListParagraph"/>
+        <w:numPr>
+          <w:ilvl w:val="1"/>
+          <w:numId w:val="1"/>
+        </w:numPr>
+      </w:pPr>
+      <w:proofErr w:type="spellStart"/>
       <w:r>
         <w:t>Fta</w:t>
       </w:r>
+      <w:proofErr w:type="spellEnd"/>
     </w:p>
     <w:p>
       <w:pPr>
@@ -637,21 +675,25 @@
           <w:numId w:val="1"/>
         </w:numPr>
       </w:pPr>
+      <w:proofErr w:type="spellStart"/>
       <w:r>
         <w:t>Ast</w:t>
       </w:r>
-    </w:p>
-    <w:p>
-      <w:pPr>
-        <w:pStyle w:val="ListParagraph"/>
-        <w:numPr>
-          <w:ilvl w:val="1"/>
-          <w:numId w:val="1"/>
-        </w:numPr>
-      </w:pPr>
+      <w:proofErr w:type="spellEnd"/>
+    </w:p>
+    <w:p>
+      <w:pPr>
+        <w:pStyle w:val="ListParagraph"/>
+        <w:numPr>
+          <w:ilvl w:val="1"/>
+          <w:numId w:val="1"/>
+        </w:numPr>
+      </w:pPr>
+      <w:proofErr w:type="spellStart"/>
       <w:r>
         <w:t>Stl</w:t>
       </w:r>
+      <w:proofErr w:type="spellEnd"/>
     </w:p>
     <w:p>
       <w:pPr>
@@ -688,20 +730,24 @@
       <w:r>
         <w:t>Pts</w:t>
       </w:r>
-    </w:p>
-    <w:p>
-      <w:pPr>
-        <w:pStyle w:val="ListParagraph"/>
-        <w:numPr>
-          <w:ilvl w:val="1"/>
-          <w:numId w:val="1"/>
-        </w:numPr>
-      </w:pPr>
+      <w:bookmarkStart w:id="0" w:name="_GoBack"/>
+      <w:bookmarkEnd w:id="0"/>
+    </w:p>
+    <w:p>
+      <w:pPr>
+        <w:pStyle w:val="ListParagraph"/>
+        <w:numPr>
+          <w:ilvl w:val="1"/>
+          <w:numId w:val="1"/>
+        </w:numPr>
+      </w:pPr>
+      <w:r>
+        <w:t>Game pace</w:t>
+      </w:r>
     </w:p>
     <w:p/>
     <w:p/>
     <w:p>
-      <w:bookmarkStart w:id="0" w:name="_GoBack"/>
       <w:r>
         <w:rPr>
           <w:noProof/>
@@ -742,7 +788,6 @@
           </wp:inline>
         </w:drawing>
       </w:r>
-      <w:bookmarkEnd w:id="0"/>
     </w:p>
     <w:sectPr>
       <w:pgSz w:w="12240" w:h="15840"/>

</xml_diff>